<commit_message>
Final Commit with submission zips
</commit_message>
<xml_diff>
--- a/proj1/Social Media Analytics Assignment 1.docx
+++ b/proj1/Social Media Analytics Assignment 1.docx
@@ -33,15 +33,15 @@
         <w:jc w:val="center"/>
       </w:pPr>
       <w:r>
-        <w:t xml:space="preserve">Ryan Conklin, Reed Dalton, Gihani Dissanayake, Ali </w:t>
-      </w:r>
-      <w:proofErr w:type="spellStart"/>
-      <w:r>
-        <w:t>Prasla</w:t>
-      </w:r>
-      <w:proofErr w:type="spellEnd"/>
-      <w:r>
-        <w:t>, Jake Schmidt</w:t>
+        <w:t xml:space="preserve">Ryan Conklin, Reed Dalton, </w:t>
+      </w:r>
+      <w:proofErr w:type="spellStart"/>
+      <w:r>
+        <w:t>Gihani</w:t>
+      </w:r>
+      <w:proofErr w:type="spellEnd"/>
+      <w:r>
+        <w:t xml:space="preserve"> Dissanayake, Ali Prasla, Jake Schmidt</w:t>
       </w:r>
     </w:p>
     <w:p>
@@ -60,6 +60,48 @@
     </w:p>
     <w:p>
       <w:pPr>
+        <w:rPr>
+          <w:u w:val="single"/>
+        </w:rPr>
+      </w:pPr>
+      <w:r>
+        <w:rPr>
+          <w:u w:val="single"/>
+        </w:rPr>
+        <w:t>Feature Engineering</w:t>
+      </w:r>
+    </w:p>
+    <w:p>
+      <w:r>
+        <w:t xml:space="preserve">Given our original feature set of tweeter A and tweeter B </w:t>
+      </w:r>
+      <w:proofErr w:type="gramStart"/>
+      <w:r>
+        <w:t>characteristics,  we</w:t>
+      </w:r>
+      <w:proofErr w:type="gramEnd"/>
+      <w:r>
+        <w:t xml:space="preserve"> combined each of these characteristics into “difference” features. This means that Follower Count for A and Follower Count </w:t>
+      </w:r>
+      <w:proofErr w:type="gramStart"/>
+      <w:r>
+        <w:t>for  B</w:t>
+      </w:r>
+      <w:proofErr w:type="gramEnd"/>
+      <w:r>
+        <w:t xml:space="preserve"> were combined into “</w:t>
+      </w:r>
+      <w:proofErr w:type="spellStart"/>
+      <w:r>
+        <w:t>dif_follower_count</w:t>
+      </w:r>
+      <w:proofErr w:type="spellEnd"/>
+      <w:r>
+        <w:t xml:space="preserve">” calculated by A – B. This was completed for all features. </w:t>
+      </w:r>
+    </w:p>
+    <w:p>
+      <w:pPr>
         <w:spacing w:after="0" w:line="276" w:lineRule="auto"/>
         <w:rPr>
           <w:u w:val="single"/>
@@ -77,13 +119,7 @@
         <w:spacing w:after="0" w:line="276" w:lineRule="auto"/>
       </w:pPr>
       <w:r>
-        <w:t xml:space="preserve">After a few iterations, our best model was the Random Forest Model. This resulted in an accuracy of 74.7%. It was </w:t>
-      </w:r>
-      <w:r>
-        <w:t>surprising</w:t>
-      </w:r>
-      <w:r>
-        <w:t xml:space="preserve"> to us that this non-parametric on a relatively small data set performed so well. </w:t>
+        <w:t xml:space="preserve">After a few iterations, our best model was the Random Forest Model. This resulted in an accuracy of 74.7%. It was surprising to us that this non-parametric on a relatively small data set performed so well. </w:t>
       </w:r>
     </w:p>
     <w:p>
@@ -112,53 +148,65 @@
       <w:pPr>
         <w:spacing w:after="0" w:line="276" w:lineRule="auto"/>
       </w:pPr>
+      <w:r>
+        <w:t>All of the models we used (Random Forest, LASSO Logistic Regression, and Support Vector Machines) unanimously returned the most important predictor: `</w:t>
+      </w:r>
+      <w:proofErr w:type="spellStart"/>
+      <w:r>
+        <w:t>diff_listed_count</w:t>
+      </w:r>
+      <w:proofErr w:type="spellEnd"/>
+      <w:r>
+        <w:t xml:space="preserve">`. This predictor can be interpreted as the difference between Twitter User A and Twitter User B's number of </w:t>
+      </w:r>
+      <w:proofErr w:type="spellStart"/>
+      <w:r>
+        <w:t>apperances</w:t>
+      </w:r>
+      <w:proofErr w:type="spellEnd"/>
+      <w:r>
+        <w:t xml:space="preserve"> in public lists. This is reasonable because if </w:t>
+      </w:r>
+      <w:r>
+        <w:t>U</w:t>
+      </w:r>
+      <w:r>
+        <w:t xml:space="preserve">ser A is in a public list, it implies that some user took the time to classify User A's content as </w:t>
+      </w:r>
+      <w:proofErr w:type="spellStart"/>
+      <w:r>
+        <w:t>worth while</w:t>
+      </w:r>
+      <w:proofErr w:type="spellEnd"/>
+      <w:r>
+        <w:t>. Both SVM and Random Forest models also pointed to `</w:t>
+      </w:r>
+      <w:proofErr w:type="spellStart"/>
+      <w:r>
+        <w:t>diff_retweets_recieved</w:t>
+      </w:r>
+      <w:proofErr w:type="spellEnd"/>
+      <w:r>
+        <w:t xml:space="preserve">` as being important. This is also reasonable for obvious reasons. </w:t>
+      </w:r>
+      <w:r>
+        <w:t xml:space="preserve"> To see the relative feature </w:t>
+      </w:r>
+      <w:proofErr w:type="spellStart"/>
+      <w:r>
+        <w:t>importances</w:t>
+      </w:r>
+      <w:proofErr w:type="spellEnd"/>
+      <w:r>
+        <w:t xml:space="preserve">, you can look at Exhibits </w:t>
+      </w:r>
       <w:proofErr w:type="gramStart"/>
       <w:r>
-        <w:t>All of</w:t>
+        <w:t>A,B</w:t>
       </w:r>
       <w:proofErr w:type="gramEnd"/>
       <w:r>
-        <w:t xml:space="preserve"> the models we used (Random Forest, LASSO Logistic Regression, and Support Vector Machines) unanimously returned the most important predictor: `</w:t>
-      </w:r>
-      <w:proofErr w:type="spellStart"/>
-      <w:r>
-        <w:t>diff_listed_count</w:t>
-      </w:r>
-      <w:proofErr w:type="spellEnd"/>
-      <w:r>
-        <w:t xml:space="preserve">`. This predictor can be interpreted as the difference between Twitter User A and Twitter User B's number of </w:t>
-      </w:r>
-      <w:proofErr w:type="spellStart"/>
-      <w:r>
-        <w:t>apperances</w:t>
-      </w:r>
-      <w:proofErr w:type="spellEnd"/>
-      <w:r>
-        <w:t xml:space="preserve"> in public lists. This is reasonable because if </w:t>
-      </w:r>
-      <w:proofErr w:type="spellStart"/>
-      <w:r>
-        <w:t>Qser</w:t>
-      </w:r>
-      <w:proofErr w:type="spellEnd"/>
-      <w:r>
-        <w:t xml:space="preserve"> A is in a public list, it implies that some user took the time to classify User A's content as </w:t>
-      </w:r>
-      <w:proofErr w:type="spellStart"/>
-      <w:r>
-        <w:t>worth while</w:t>
-      </w:r>
-      <w:proofErr w:type="spellEnd"/>
-      <w:r>
-        <w:t>. Both SVM and Random Forest models also pointed to `</w:t>
-      </w:r>
-      <w:proofErr w:type="spellStart"/>
-      <w:r>
-        <w:t>diff_retweets_recieved</w:t>
-      </w:r>
-      <w:proofErr w:type="spellEnd"/>
-      <w:r>
-        <w:t xml:space="preserve">` as being important. This is also reasonable for obvious reasons. </w:t>
+        <w:t xml:space="preserve"> and C in the appendix.</w:t>
       </w:r>
     </w:p>
     <w:p>
@@ -226,7 +274,204 @@
     <w:p>
       <w:pPr>
         <w:spacing w:after="0" w:line="276" w:lineRule="auto"/>
-      </w:pPr>
+        <w:rPr>
+          <w:u w:val="single"/>
+        </w:rPr>
+      </w:pPr>
+    </w:p>
+    <w:p>
+      <w:pPr>
+        <w:spacing w:after="0" w:line="276" w:lineRule="auto"/>
+        <w:rPr>
+          <w:u w:val="single"/>
+        </w:rPr>
+      </w:pPr>
+    </w:p>
+    <w:p>
+      <w:pPr>
+        <w:spacing w:after="0" w:line="276" w:lineRule="auto"/>
+        <w:rPr>
+          <w:u w:val="single"/>
+        </w:rPr>
+      </w:pPr>
+    </w:p>
+    <w:p>
+      <w:pPr>
+        <w:spacing w:after="0" w:line="276" w:lineRule="auto"/>
+        <w:rPr>
+          <w:u w:val="single"/>
+        </w:rPr>
+      </w:pPr>
+    </w:p>
+    <w:p>
+      <w:pPr>
+        <w:spacing w:after="0" w:line="276" w:lineRule="auto"/>
+        <w:rPr>
+          <w:u w:val="single"/>
+        </w:rPr>
+      </w:pPr>
+    </w:p>
+    <w:p>
+      <w:pPr>
+        <w:spacing w:after="0" w:line="276" w:lineRule="auto"/>
+        <w:rPr>
+          <w:u w:val="single"/>
+        </w:rPr>
+      </w:pPr>
+    </w:p>
+    <w:p>
+      <w:pPr>
+        <w:spacing w:after="0" w:line="276" w:lineRule="auto"/>
+        <w:rPr>
+          <w:u w:val="single"/>
+        </w:rPr>
+      </w:pPr>
+      <w:r>
+        <w:rPr>
+          <w:u w:val="single"/>
+        </w:rPr>
+        <w:lastRenderedPageBreak/>
+        <w:t>Financial Value of Model</w:t>
+      </w:r>
+    </w:p>
+    <w:p>
+      <w:pPr>
+        <w:spacing w:after="0" w:line="276" w:lineRule="auto"/>
+      </w:pPr>
+    </w:p>
+    <w:p>
+      <w:pPr>
+        <w:spacing w:after="0" w:line="276" w:lineRule="auto"/>
+      </w:pPr>
+      <w:r>
+        <w:t>We can calculate the financial value of the model by finding the expected cost per conversion.</w:t>
+      </w:r>
+    </w:p>
+    <w:p>
+      <w:pPr>
+        <w:spacing w:after="0" w:line="276" w:lineRule="auto"/>
+      </w:pPr>
+    </w:p>
+    <w:p>
+      <w:pPr>
+        <w:spacing w:after="0" w:line="276" w:lineRule="auto"/>
+      </w:pPr>
+      <w:r>
+        <w:t>The cost per conversion is calculated by the following formula:</w:t>
+      </w:r>
+    </w:p>
+    <w:p>
+      <w:pPr>
+        <w:spacing w:after="0" w:line="276" w:lineRule="auto"/>
+      </w:pPr>
+      <w:r>
+        <w:t>Expenditure per unit (in this case Tweeters) / probability of conversion</w:t>
+      </w:r>
+    </w:p>
+    <w:p>
+      <w:pPr>
+        <w:spacing w:after="0" w:line="276" w:lineRule="auto"/>
+      </w:pPr>
+    </w:p>
+    <w:p>
+      <w:pPr>
+        <w:spacing w:after="0" w:line="276" w:lineRule="auto"/>
+        <w:rPr>
+          <w:i/>
+        </w:rPr>
+      </w:pPr>
+      <w:r>
+        <w:rPr>
+          <w:i/>
+        </w:rPr>
+        <w:t>Without the model:</w:t>
+      </w:r>
+    </w:p>
+    <w:p>
+      <w:pPr>
+        <w:spacing w:after="0" w:line="276" w:lineRule="auto"/>
+      </w:pPr>
+      <w:r>
+        <w:t>Expenditure per unit = $10 (for both tweets)</w:t>
+      </w:r>
+    </w:p>
+    <w:p>
+      <w:pPr>
+        <w:spacing w:after="0" w:line="276" w:lineRule="auto"/>
+      </w:pPr>
+      <w:r>
+        <w:t xml:space="preserve">Probability of Conversion = .05 (probability that if an influencer tweets, a conversion will happen) </w:t>
+      </w:r>
+    </w:p>
+    <w:p>
+      <w:pPr>
+        <w:spacing w:after="0" w:line="276" w:lineRule="auto"/>
+      </w:pPr>
+      <w:r>
+        <w:br/>
+        <w:t>Cost per Conversion = $200</w:t>
+      </w:r>
+    </w:p>
+    <w:p>
+      <w:pPr>
+        <w:spacing w:after="0" w:line="276" w:lineRule="auto"/>
+      </w:pPr>
+    </w:p>
+    <w:p>
+      <w:pPr>
+        <w:spacing w:after="0" w:line="276" w:lineRule="auto"/>
+        <w:rPr>
+          <w:i/>
+        </w:rPr>
+      </w:pPr>
+      <w:r>
+        <w:rPr>
+          <w:i/>
+        </w:rPr>
+        <w:t>With the model:</w:t>
+      </w:r>
+    </w:p>
+    <w:p>
+      <w:pPr>
+        <w:spacing w:after="0" w:line="276" w:lineRule="auto"/>
+      </w:pPr>
+      <w:r>
+        <w:t>Expenditure per unit = $10 (predicted influencer tweets twice)</w:t>
+      </w:r>
+    </w:p>
+    <w:p>
+      <w:pPr>
+        <w:spacing w:after="0" w:line="276" w:lineRule="auto"/>
+      </w:pPr>
+      <w:r>
+        <w:t>Probability of Conversion = .741 (probability that you select influencer) * .075 (probability of conversion with two tweets)</w:t>
+      </w:r>
+    </w:p>
+    <w:p>
+      <w:pPr>
+        <w:spacing w:after="0" w:line="276" w:lineRule="auto"/>
+      </w:pPr>
+    </w:p>
+    <w:p>
+      <w:pPr>
+        <w:spacing w:after="0" w:line="276" w:lineRule="auto"/>
+      </w:pPr>
+      <w:r>
+        <w:t>Cost per Conversion = $178.50</w:t>
+      </w:r>
+    </w:p>
+    <w:p>
+      <w:pPr>
+        <w:spacing w:after="0" w:line="276" w:lineRule="auto"/>
+      </w:pPr>
+    </w:p>
+    <w:p>
+      <w:pPr>
+        <w:spacing w:after="0" w:line="276" w:lineRule="auto"/>
+      </w:pPr>
+      <w:r>
+        <w:t>Using those assumptions, this model would reduce the cost of conversion by $21.50.</w:t>
+      </w:r>
     </w:p>
     <w:p>
       <w:pPr>
@@ -326,282 +571,291 @@
         <w:spacing w:after="0" w:line="276" w:lineRule="auto"/>
       </w:pPr>
       <w:r>
+        <w:t xml:space="preserve">The analysis from part 1 yielded that </w:t>
+      </w:r>
+      <w:proofErr w:type="spellStart"/>
+      <w:r>
+        <w:t>follower_count</w:t>
+      </w:r>
+      <w:proofErr w:type="spellEnd"/>
+      <w:r>
+        <w:t xml:space="preserve">, </w:t>
+      </w:r>
+      <w:proofErr w:type="spellStart"/>
+      <w:r>
+        <w:t>listed_count</w:t>
+      </w:r>
+      <w:proofErr w:type="spellEnd"/>
+      <w:r>
+        <w:t xml:space="preserve">, </w:t>
+      </w:r>
+      <w:proofErr w:type="spellStart"/>
+      <w:r>
+        <w:t>mentions_count</w:t>
+      </w:r>
+      <w:proofErr w:type="spellEnd"/>
+      <w:r>
+        <w:t>, and network_feature_1 were the most significant</w:t>
+      </w:r>
+      <w:r>
+        <w:t>, in that order</w:t>
+      </w:r>
+      <w:r>
+        <w:t xml:space="preserve">. Since we found our random forest model to be the most accurate, these feature </w:t>
+      </w:r>
+      <w:proofErr w:type="spellStart"/>
+      <w:r>
+        <w:t>importance</w:t>
+      </w:r>
+      <w:r>
+        <w:t>s</w:t>
+      </w:r>
+      <w:proofErr w:type="spellEnd"/>
+      <w:r>
+        <w:t xml:space="preserve"> were derived from there. However, </w:t>
+      </w:r>
+      <w:r>
+        <w:t xml:space="preserve">these exact features are not </w:t>
+      </w:r>
+      <w:r>
+        <w:t xml:space="preserve">the easiest to extract for several reasons. </w:t>
+      </w:r>
+      <w:r>
+        <w:t>For example</w:t>
+      </w:r>
+      <w:r>
+        <w:t xml:space="preserve">, network_feature_1 </w:t>
+      </w:r>
+      <w:r>
+        <w:t xml:space="preserve">seems to be some output of a principle component analysis, the details of which are withheld. There is no way for us to compute this variable, and something like </w:t>
+      </w:r>
+      <w:proofErr w:type="spellStart"/>
+      <w:r>
+        <w:t>follower_count</w:t>
+      </w:r>
+      <w:proofErr w:type="spellEnd"/>
+      <w:r>
+        <w:t xml:space="preserve"> of the tweet targets cannot be extracted if that twitter user was not in the </w:t>
+      </w:r>
+      <w:proofErr w:type="gramStart"/>
+      <w:r>
+        <w:t>5000 tweet</w:t>
+      </w:r>
+      <w:proofErr w:type="gramEnd"/>
+      <w:r>
+        <w:t xml:space="preserve"> sample size. </w:t>
+      </w:r>
+    </w:p>
+    <w:p>
+      <w:pPr>
+        <w:spacing w:after="0" w:line="276" w:lineRule="auto"/>
+      </w:pPr>
+    </w:p>
+    <w:p>
+      <w:pPr>
+        <w:spacing w:after="0" w:line="276" w:lineRule="auto"/>
+      </w:pPr>
+    </w:p>
+    <w:p>
+      <w:pPr>
+        <w:spacing w:after="0" w:line="276" w:lineRule="auto"/>
+      </w:pPr>
+    </w:p>
+    <w:p>
+      <w:pPr>
+        <w:spacing w:after="0" w:line="276" w:lineRule="auto"/>
+        <w:rPr>
+          <w:u w:val="single"/>
+        </w:rPr>
+      </w:pPr>
+      <w:r>
+        <w:rPr>
+          <w:u w:val="single"/>
+        </w:rPr>
         <w:lastRenderedPageBreak/>
-        <w:t xml:space="preserve">The analysis from part 1 yielded that </w:t>
-      </w:r>
-      <w:proofErr w:type="spellStart"/>
-      <w:r>
-        <w:t>follower_count</w:t>
-      </w:r>
-      <w:proofErr w:type="spellEnd"/>
+        <w:t>Scoring Influencers</w:t>
+      </w:r>
+    </w:p>
+    <w:p>
+      <w:pPr>
+        <w:spacing w:after="0" w:line="276" w:lineRule="auto"/>
+      </w:pPr>
+      <w:r>
+        <w:t xml:space="preserve">With that in mind, our score equation </w:t>
+      </w:r>
+      <w:r>
+        <w:t>= (.</w:t>
+      </w:r>
+      <w:proofErr w:type="gramStart"/>
+      <w:r>
+        <w:t>35)*</w:t>
+      </w:r>
+      <w:proofErr w:type="spellStart"/>
+      <w:proofErr w:type="gramEnd"/>
+      <w:r>
+        <w:t>listed</w:t>
+      </w:r>
+      <w:r>
+        <w:t>_count</w:t>
+      </w:r>
+      <w:proofErr w:type="spellEnd"/>
+      <w:r>
+        <w:t xml:space="preserve"> + (.30)*</w:t>
+      </w:r>
+      <w:r>
+        <w:t>sum(scaled degree, centrality, betweenness)</w:t>
+      </w:r>
+      <w:r>
+        <w:t xml:space="preserve"> + (.20)*mentions</w:t>
+      </w:r>
+      <w:r>
+        <w:t xml:space="preserve"> + </w:t>
+      </w:r>
+      <w:r>
+        <w:t>(.15)*retweets</w:t>
+      </w:r>
+      <w:r>
+        <w:t xml:space="preserve">. We gave </w:t>
+      </w:r>
+      <w:proofErr w:type="spellStart"/>
+      <w:r>
+        <w:t>listed_count</w:t>
+      </w:r>
+      <w:proofErr w:type="spellEnd"/>
+      <w:r>
+        <w:t xml:space="preserve"> the highest weight because it was found to be important in the first part of the assignment and it reflects the power of a target to spread throughout a network. Though it was determined to be more vital than </w:t>
+      </w:r>
+      <w:proofErr w:type="spellStart"/>
+      <w:r>
+        <w:t>mentions_count</w:t>
+      </w:r>
+      <w:proofErr w:type="spellEnd"/>
+      <w:r>
+        <w:t xml:space="preserve"> in part 1, we chose to give that a weight as well, though not too much because we knew part of this value is reflected in the </w:t>
+      </w:r>
+      <w:proofErr w:type="spellStart"/>
+      <w:r>
+        <w:t>listed_count</w:t>
+      </w:r>
+      <w:proofErr w:type="spellEnd"/>
+      <w:r>
+        <w:t xml:space="preserve">. Since the sum of scaled degree, centrality, and betweenness reflect the value of a node in the network and are an aggregated set of variables calculated using </w:t>
+      </w:r>
+      <w:proofErr w:type="spellStart"/>
+      <w:r>
+        <w:t>networkx</w:t>
+      </w:r>
+      <w:proofErr w:type="spellEnd"/>
+      <w:r>
+        <w:t xml:space="preserve">, we weighted that to be our second most important predictor. Finally, we thought of </w:t>
+      </w:r>
+      <w:proofErr w:type="spellStart"/>
+      <w:r>
+        <w:t>reteweets</w:t>
+      </w:r>
+      <w:proofErr w:type="spellEnd"/>
+      <w:r>
+        <w:t xml:space="preserve"> to be important, because that’s often how word travels around a twitter network to nodes that are not directly connected to the initial target. </w:t>
+      </w:r>
+    </w:p>
+    <w:p>
+      <w:pPr>
+        <w:spacing w:after="0" w:line="276" w:lineRule="auto"/>
+      </w:pPr>
+    </w:p>
+    <w:p>
+      <w:pPr>
+        <w:spacing w:after="0" w:line="276" w:lineRule="auto"/>
+        <w:rPr>
+          <w:u w:val="single"/>
+        </w:rPr>
+      </w:pPr>
+      <w:bookmarkStart w:id="0" w:name="_Hlk505519224"/>
+      <w:r>
+        <w:rPr>
+          <w:u w:val="single"/>
+        </w:rPr>
+        <w:t>Validating Scores</w:t>
+      </w:r>
+    </w:p>
+    <w:bookmarkEnd w:id="0"/>
+    <w:p>
+      <w:pPr>
+        <w:spacing w:after="0" w:line="276" w:lineRule="auto"/>
+      </w:pPr>
+      <w:r>
+        <w:t xml:space="preserve">Using intuition and our knowledge about the subject material, we expected </w:t>
+      </w:r>
+      <w:r>
+        <w:t>TensorFlow</w:t>
+      </w:r>
+      <w:r>
+        <w:t xml:space="preserve"> to be the top influencer, since that was the word we scraped for, and we were not disappointed. With a score of</w:t>
+      </w:r>
+      <w:r>
+        <w:t xml:space="preserve"> 299</w:t>
+      </w:r>
+      <w:r>
+        <w:t xml:space="preserve">, it was by far the most influential account. In second to fifth place was </w:t>
+      </w:r>
+      <w:proofErr w:type="spellStart"/>
+      <w:r>
+        <w:t>rstudio</w:t>
+      </w:r>
+      <w:proofErr w:type="spellEnd"/>
+      <w:r>
+        <w:t xml:space="preserve"> </w:t>
+      </w:r>
+      <w:r>
+        <w:t xml:space="preserve">with a score of </w:t>
+      </w:r>
+      <w:r>
+        <w:t>92</w:t>
+      </w:r>
       <w:r>
         <w:t xml:space="preserve">, </w:t>
       </w:r>
-      <w:proofErr w:type="spellStart"/>
-      <w:r>
-        <w:t>listed_count</w:t>
-      </w:r>
-      <w:proofErr w:type="spellEnd"/>
+      <w:r>
+        <w:t xml:space="preserve">java </w:t>
+      </w:r>
+      <w:r>
+        <w:t xml:space="preserve">with </w:t>
+      </w:r>
+      <w:r>
+        <w:t>72</w:t>
+      </w:r>
       <w:r>
         <w:t xml:space="preserve">, </w:t>
       </w:r>
       <w:proofErr w:type="spellStart"/>
       <w:r>
-        <w:t>mentions_count</w:t>
-      </w:r>
-      <w:proofErr w:type="spellEnd"/>
-      <w:r>
-        <w:t>, and network_feature_1 were the most significant</w:t>
-      </w:r>
-      <w:r>
-        <w:t>, in that order</w:t>
-      </w:r>
-      <w:r>
-        <w:t xml:space="preserve">. Since we found our random forest model to be the most accurate, these feature </w:t>
-      </w:r>
-      <w:proofErr w:type="spellStart"/>
-      <w:r>
-        <w:t>importance</w:t>
-      </w:r>
-      <w:r>
-        <w:t>s</w:t>
-      </w:r>
-      <w:proofErr w:type="spellEnd"/>
-      <w:r>
-        <w:t xml:space="preserve"> were derived from there. However, </w:t>
-      </w:r>
-      <w:r>
-        <w:t xml:space="preserve">these exact features are not </w:t>
-      </w:r>
-      <w:r>
-        <w:t xml:space="preserve">the easiest to extract for several reasons. </w:t>
-      </w:r>
-      <w:r>
-        <w:t>For example</w:t>
-      </w:r>
-      <w:r>
-        <w:t xml:space="preserve">, network_feature_1 </w:t>
-      </w:r>
-      <w:r>
-        <w:t xml:space="preserve">seems to be some output of a principle component analysis, the details of which are withheld. There is no way for us to compute this variable, and something like </w:t>
-      </w:r>
-      <w:proofErr w:type="spellStart"/>
-      <w:r>
-        <w:t>follower_count</w:t>
-      </w:r>
-      <w:proofErr w:type="spellEnd"/>
-      <w:r>
-        <w:t xml:space="preserve"> of the tweet targets cannot be extracted if that twitter user was not in the </w:t>
-      </w:r>
-      <w:proofErr w:type="gramStart"/>
-      <w:r>
-        <w:t>5000 tweet</w:t>
-      </w:r>
-      <w:proofErr w:type="gramEnd"/>
-      <w:r>
-        <w:t xml:space="preserve"> sample size. </w:t>
-      </w:r>
-    </w:p>
-    <w:p>
-      <w:pPr>
-        <w:spacing w:after="0" w:line="276" w:lineRule="auto"/>
-      </w:pPr>
-    </w:p>
-    <w:p>
-      <w:pPr>
-        <w:spacing w:after="0" w:line="276" w:lineRule="auto"/>
-        <w:rPr>
-          <w:u w:val="single"/>
-        </w:rPr>
-      </w:pPr>
-      <w:r>
-        <w:rPr>
-          <w:u w:val="single"/>
-        </w:rPr>
-        <w:t>Scoring Influencers</w:t>
-      </w:r>
-    </w:p>
-    <w:p>
-      <w:pPr>
-        <w:spacing w:after="0" w:line="276" w:lineRule="auto"/>
-      </w:pPr>
-      <w:r>
-        <w:t xml:space="preserve">With that in mind, our score equation </w:t>
-      </w:r>
-      <w:r>
-        <w:t>= (.</w:t>
-      </w:r>
-      <w:proofErr w:type="gramStart"/>
-      <w:r>
-        <w:t>35)*</w:t>
-      </w:r>
-      <w:proofErr w:type="spellStart"/>
-      <w:proofErr w:type="gramEnd"/>
-      <w:r>
-        <w:t>listed</w:t>
-      </w:r>
-      <w:r>
-        <w:t>_count</w:t>
-      </w:r>
-      <w:proofErr w:type="spellEnd"/>
-      <w:r>
-        <w:t xml:space="preserve"> + (.30)*</w:t>
-      </w:r>
-      <w:r>
-        <w:t>sum(scaled degree, centrality, betweenness)</w:t>
-      </w:r>
+        <w:t>TheNextWeb</w:t>
+      </w:r>
+      <w:proofErr w:type="spellEnd"/>
       <w:r>
         <w:t xml:space="preserve"> </w:t>
       </w:r>
       <w:r>
-        <w:t>+ (.20)*mentions</w:t>
-      </w:r>
-      <w:r>
-        <w:t xml:space="preserve"> + </w:t>
-      </w:r>
-      <w:r>
-        <w:t>(.15)*retweets</w:t>
-      </w:r>
-      <w:r>
-        <w:t xml:space="preserve">. We gave </w:t>
-      </w:r>
-      <w:proofErr w:type="spellStart"/>
-      <w:r>
-        <w:t>listed_count</w:t>
-      </w:r>
-      <w:proofErr w:type="spellEnd"/>
-      <w:r>
-        <w:t xml:space="preserve"> the highest weight because it was found to be important in the first part of the assignment and it reflects the power of a target to spread throughout a network. Though it was determined to be more vital than </w:t>
-      </w:r>
-      <w:proofErr w:type="spellStart"/>
-      <w:r>
-        <w:t>mentions_count</w:t>
-      </w:r>
-      <w:proofErr w:type="spellEnd"/>
-      <w:r>
-        <w:t xml:space="preserve"> in part 1, we chose to give that a weight as well, though not too much because we knew part of this value is reflected in the </w:t>
-      </w:r>
-      <w:proofErr w:type="spellStart"/>
-      <w:r>
-        <w:t>listed_count</w:t>
-      </w:r>
-      <w:proofErr w:type="spellEnd"/>
-      <w:r>
-        <w:t xml:space="preserve">. Since the sum of scaled degree, centrality, and betweenness reflect the value of a node in the network and are an aggregated set of variables calculated using </w:t>
-      </w:r>
-      <w:proofErr w:type="spellStart"/>
-      <w:r>
-        <w:t>networkx</w:t>
-      </w:r>
-      <w:proofErr w:type="spellEnd"/>
-      <w:r>
-        <w:t xml:space="preserve">, we weighted that to be our second most important predictor. Finally, we thought of </w:t>
-      </w:r>
-      <w:proofErr w:type="spellStart"/>
-      <w:r>
-        <w:t>reteweets</w:t>
-      </w:r>
-      <w:proofErr w:type="spellEnd"/>
-      <w:r>
-        <w:t xml:space="preserve"> to be important, because that’s often how word travels around a twitter network to nodes that are not directly connected to the initial target. </w:t>
-      </w:r>
-    </w:p>
-    <w:p>
-      <w:pPr>
-        <w:spacing w:after="0" w:line="276" w:lineRule="auto"/>
-      </w:pPr>
-    </w:p>
-    <w:p>
-      <w:pPr>
-        <w:spacing w:after="0" w:line="276" w:lineRule="auto"/>
-        <w:rPr>
-          <w:u w:val="single"/>
-        </w:rPr>
-      </w:pPr>
-      <w:r>
-        <w:rPr>
-          <w:u w:val="single"/>
-        </w:rPr>
-        <w:t>Validating Scores</w:t>
-      </w:r>
-    </w:p>
-    <w:p>
-      <w:pPr>
-        <w:spacing w:after="0" w:line="276" w:lineRule="auto"/>
-      </w:pPr>
-      <w:r>
-        <w:t xml:space="preserve">Using intuition and our knowledge about the subject material, we expected </w:t>
-      </w:r>
-      <w:r>
-        <w:t>TensorFlow</w:t>
-      </w:r>
-      <w:r>
-        <w:t xml:space="preserve"> to be the top influencer, since that was the word we scraped for, and we were not disappointed. With a score of</w:t>
-      </w:r>
-      <w:r>
-        <w:t xml:space="preserve"> 299</w:t>
-      </w:r>
-      <w:r>
-        <w:t xml:space="preserve">, it was by far the most influential account. In second to fifth place was </w:t>
-      </w:r>
-      <w:proofErr w:type="spellStart"/>
-      <w:r>
-        <w:t>rstudio</w:t>
+        <w:t xml:space="preserve">with </w:t>
+      </w:r>
+      <w:r>
+        <w:t>64</w:t>
+      </w:r>
+      <w:r>
+        <w:t xml:space="preserve">, and </w:t>
+      </w:r>
+      <w:proofErr w:type="spellStart"/>
+      <w:r>
+        <w:t>kdnuggets</w:t>
       </w:r>
       <w:proofErr w:type="spellEnd"/>
       <w:r>
         <w:t xml:space="preserve"> </w:t>
       </w:r>
       <w:r>
-        <w:t xml:space="preserve">with a score of </w:t>
-      </w:r>
-      <w:r>
-        <w:t>92</w:t>
-      </w:r>
-      <w:r>
-        <w:t xml:space="preserve">, </w:t>
-      </w:r>
-      <w:r>
-        <w:t xml:space="preserve">java </w:t>
-      </w:r>
-      <w:r>
         <w:t xml:space="preserve">with </w:t>
       </w:r>
       <w:r>
-        <w:t>72</w:t>
-      </w:r>
-      <w:r>
-        <w:t xml:space="preserve">, </w:t>
-      </w:r>
-      <w:proofErr w:type="spellStart"/>
-      <w:r>
-        <w:t>TheNextWeb</w:t>
-      </w:r>
-      <w:proofErr w:type="spellEnd"/>
-      <w:r>
-        <w:t xml:space="preserve"> </w:t>
-      </w:r>
-      <w:r>
-        <w:t xml:space="preserve">with </w:t>
-      </w:r>
-      <w:r>
-        <w:t>64</w:t>
-      </w:r>
-      <w:r>
-        <w:t xml:space="preserve">, and </w:t>
-      </w:r>
-      <w:proofErr w:type="spellStart"/>
-      <w:r>
-        <w:t>kdnuggets</w:t>
-      </w:r>
-      <w:proofErr w:type="spellEnd"/>
-      <w:r>
-        <w:t xml:space="preserve"> </w:t>
-      </w:r>
-      <w:r>
-        <w:t xml:space="preserve">with </w:t>
-      </w:r>
-      <w:r>
         <w:t>49</w:t>
       </w:r>
       <w:r>
@@ -615,8 +869,453 @@
       <w:r>
         <w:t xml:space="preserve"> not having much of an impact throughout the network.</w:t>
       </w:r>
-      <w:bookmarkStart w:id="0" w:name="_GoBack"/>
-      <w:bookmarkEnd w:id="0"/>
+      <w:bookmarkStart w:id="1" w:name="_GoBack"/>
+      <w:bookmarkEnd w:id="1"/>
+    </w:p>
+    <w:p>
+      <w:pPr>
+        <w:spacing w:after="0" w:line="276" w:lineRule="auto"/>
+      </w:pPr>
+    </w:p>
+    <w:p>
+      <w:pPr>
+        <w:spacing w:after="0" w:line="276" w:lineRule="auto"/>
+      </w:pPr>
+    </w:p>
+    <w:p>
+      <w:pPr>
+        <w:spacing w:after="0" w:line="276" w:lineRule="auto"/>
+      </w:pPr>
+    </w:p>
+    <w:p>
+      <w:pPr>
+        <w:spacing w:after="0" w:line="276" w:lineRule="auto"/>
+      </w:pPr>
+    </w:p>
+    <w:p>
+      <w:pPr>
+        <w:spacing w:after="0" w:line="276" w:lineRule="auto"/>
+      </w:pPr>
+    </w:p>
+    <w:p>
+      <w:pPr>
+        <w:spacing w:after="0" w:line="276" w:lineRule="auto"/>
+      </w:pPr>
+    </w:p>
+    <w:p>
+      <w:pPr>
+        <w:spacing w:after="0" w:line="276" w:lineRule="auto"/>
+      </w:pPr>
+    </w:p>
+    <w:p>
+      <w:pPr>
+        <w:spacing w:after="0" w:line="276" w:lineRule="auto"/>
+      </w:pPr>
+    </w:p>
+    <w:p>
+      <w:pPr>
+        <w:spacing w:after="0" w:line="276" w:lineRule="auto"/>
+      </w:pPr>
+    </w:p>
+    <w:p>
+      <w:pPr>
+        <w:spacing w:after="0" w:line="276" w:lineRule="auto"/>
+      </w:pPr>
+    </w:p>
+    <w:p>
+      <w:pPr>
+        <w:spacing w:after="0" w:line="276" w:lineRule="auto"/>
+      </w:pPr>
+    </w:p>
+    <w:p>
+      <w:pPr>
+        <w:spacing w:after="0" w:line="276" w:lineRule="auto"/>
+      </w:pPr>
+    </w:p>
+    <w:p>
+      <w:pPr>
+        <w:spacing w:after="0" w:line="276" w:lineRule="auto"/>
+      </w:pPr>
+    </w:p>
+    <w:p>
+      <w:pPr>
+        <w:spacing w:after="0" w:line="276" w:lineRule="auto"/>
+      </w:pPr>
+    </w:p>
+    <w:p>
+      <w:pPr>
+        <w:spacing w:after="0" w:line="276" w:lineRule="auto"/>
+      </w:pPr>
+    </w:p>
+    <w:p>
+      <w:pPr>
+        <w:spacing w:after="0" w:line="276" w:lineRule="auto"/>
+      </w:pPr>
+    </w:p>
+    <w:p>
+      <w:pPr>
+        <w:spacing w:after="0" w:line="276" w:lineRule="auto"/>
+      </w:pPr>
+    </w:p>
+    <w:p>
+      <w:pPr>
+        <w:spacing w:after="0" w:line="276" w:lineRule="auto"/>
+      </w:pPr>
+    </w:p>
+    <w:p>
+      <w:pPr>
+        <w:spacing w:after="0" w:line="276" w:lineRule="auto"/>
+      </w:pPr>
+    </w:p>
+    <w:p>
+      <w:pPr>
+        <w:pStyle w:val="Heading1"/>
+        <w:spacing w:before="0" w:line="276" w:lineRule="auto"/>
+      </w:pPr>
+    </w:p>
+    <w:p>
+      <w:pPr>
+        <w:pStyle w:val="Heading1"/>
+        <w:spacing w:before="0" w:line="276" w:lineRule="auto"/>
+      </w:pPr>
+      <w:r>
+        <w:t>Appendix:</w:t>
+      </w:r>
+    </w:p>
+    <w:p>
+      <w:pPr>
+        <w:rPr>
+          <w:u w:val="single"/>
+        </w:rPr>
+      </w:pPr>
+      <w:r>
+        <w:rPr>
+          <w:u w:val="single"/>
+        </w:rPr>
+        <w:t>Exhibit A:</w:t>
+      </w:r>
+    </w:p>
+    <w:p>
+      <w:pPr>
+        <w:rPr>
+          <w:u w:val="single"/>
+        </w:rPr>
+      </w:pPr>
+      <w:r>
+        <w:rPr>
+          <w:noProof/>
+        </w:rPr>
+        <w:drawing>
+          <wp:inline distT="0" distB="0" distL="0" distR="0" wp14:anchorId="0AB003AE" wp14:editId="360A5D12">
+            <wp:extent cx="6534326" cy="4093029"/>
+            <wp:effectExtent l="0" t="0" r="0" b="3175"/>
+            <wp:docPr id="1" name="Picture 1"/>
+            <wp:cNvGraphicFramePr>
+              <a:graphicFrameLocks xmlns:a="http://schemas.openxmlformats.org/drawingml/2006/main" noChangeAspect="1"/>
+            </wp:cNvGraphicFramePr>
+            <a:graphic xmlns:a="http://schemas.openxmlformats.org/drawingml/2006/main">
+              <a:graphicData uri="http://schemas.openxmlformats.org/drawingml/2006/picture">
+                <pic:pic xmlns:pic="http://schemas.openxmlformats.org/drawingml/2006/picture">
+                  <pic:nvPicPr>
+                    <pic:cNvPr id="1" name=""/>
+                    <pic:cNvPicPr/>
+                  </pic:nvPicPr>
+                  <pic:blipFill>
+                    <a:blip r:embed="rId4"/>
+                    <a:stretch>
+                      <a:fillRect/>
+                    </a:stretch>
+                  </pic:blipFill>
+                  <pic:spPr>
+                    <a:xfrm>
+                      <a:off x="0" y="0"/>
+                      <a:ext cx="6555148" cy="4106071"/>
+                    </a:xfrm>
+                    <a:prstGeom prst="rect">
+                      <a:avLst/>
+                    </a:prstGeom>
+                  </pic:spPr>
+                </pic:pic>
+              </a:graphicData>
+            </a:graphic>
+          </wp:inline>
+        </w:drawing>
+      </w:r>
+    </w:p>
+    <w:p>
+      <w:pPr>
+        <w:rPr>
+          <w:u w:val="single"/>
+        </w:rPr>
+      </w:pPr>
+      <w:r>
+        <w:rPr>
+          <w:u w:val="single"/>
+        </w:rPr>
+        <w:lastRenderedPageBreak/>
+        <w:t>Exhibit B</w:t>
+      </w:r>
+      <w:r>
+        <w:rPr>
+          <w:u w:val="single"/>
+        </w:rPr>
+        <w:t>:</w:t>
+      </w:r>
+      <w:r>
+        <w:rPr>
+          <w:noProof/>
+        </w:rPr>
+        <w:drawing>
+          <wp:inline distT="0" distB="0" distL="0" distR="0" wp14:anchorId="7E54F039" wp14:editId="54657861">
+            <wp:extent cx="6608283" cy="4044043"/>
+            <wp:effectExtent l="0" t="0" r="2540" b="0"/>
+            <wp:docPr id="2" name="Picture 2"/>
+            <wp:cNvGraphicFramePr>
+              <a:graphicFrameLocks xmlns:a="http://schemas.openxmlformats.org/drawingml/2006/main" noChangeAspect="1"/>
+            </wp:cNvGraphicFramePr>
+            <a:graphic xmlns:a="http://schemas.openxmlformats.org/drawingml/2006/main">
+              <a:graphicData uri="http://schemas.openxmlformats.org/drawingml/2006/picture">
+                <pic:pic xmlns:pic="http://schemas.openxmlformats.org/drawingml/2006/picture">
+                  <pic:nvPicPr>
+                    <pic:cNvPr id="1" name=""/>
+                    <pic:cNvPicPr/>
+                  </pic:nvPicPr>
+                  <pic:blipFill>
+                    <a:blip r:embed="rId5"/>
+                    <a:stretch>
+                      <a:fillRect/>
+                    </a:stretch>
+                  </pic:blipFill>
+                  <pic:spPr>
+                    <a:xfrm>
+                      <a:off x="0" y="0"/>
+                      <a:ext cx="6612231" cy="4046459"/>
+                    </a:xfrm>
+                    <a:prstGeom prst="rect">
+                      <a:avLst/>
+                    </a:prstGeom>
+                  </pic:spPr>
+                </pic:pic>
+              </a:graphicData>
+            </a:graphic>
+          </wp:inline>
+        </w:drawing>
+      </w:r>
+    </w:p>
+    <w:p>
+      <w:pPr>
+        <w:spacing w:after="0" w:line="276" w:lineRule="auto"/>
+        <w:rPr>
+          <w:u w:val="single"/>
+        </w:rPr>
+      </w:pPr>
+    </w:p>
+    <w:p>
+      <w:pPr>
+        <w:spacing w:after="0" w:line="276" w:lineRule="auto"/>
+        <w:rPr>
+          <w:u w:val="single"/>
+        </w:rPr>
+      </w:pPr>
+    </w:p>
+    <w:p>
+      <w:pPr>
+        <w:spacing w:after="0" w:line="276" w:lineRule="auto"/>
+        <w:rPr>
+          <w:u w:val="single"/>
+        </w:rPr>
+      </w:pPr>
+    </w:p>
+    <w:p>
+      <w:pPr>
+        <w:spacing w:after="0" w:line="276" w:lineRule="auto"/>
+        <w:rPr>
+          <w:u w:val="single"/>
+        </w:rPr>
+      </w:pPr>
+    </w:p>
+    <w:p>
+      <w:pPr>
+        <w:spacing w:after="0" w:line="276" w:lineRule="auto"/>
+        <w:rPr>
+          <w:u w:val="single"/>
+        </w:rPr>
+      </w:pPr>
+    </w:p>
+    <w:p>
+      <w:pPr>
+        <w:spacing w:after="0" w:line="276" w:lineRule="auto"/>
+        <w:rPr>
+          <w:u w:val="single"/>
+        </w:rPr>
+      </w:pPr>
+    </w:p>
+    <w:p>
+      <w:pPr>
+        <w:spacing w:after="0" w:line="276" w:lineRule="auto"/>
+        <w:rPr>
+          <w:u w:val="single"/>
+        </w:rPr>
+      </w:pPr>
+    </w:p>
+    <w:p>
+      <w:pPr>
+        <w:spacing w:after="0" w:line="276" w:lineRule="auto"/>
+        <w:rPr>
+          <w:u w:val="single"/>
+        </w:rPr>
+      </w:pPr>
+    </w:p>
+    <w:p>
+      <w:pPr>
+        <w:spacing w:after="0" w:line="276" w:lineRule="auto"/>
+        <w:rPr>
+          <w:u w:val="single"/>
+        </w:rPr>
+      </w:pPr>
+    </w:p>
+    <w:p>
+      <w:pPr>
+        <w:spacing w:after="0" w:line="276" w:lineRule="auto"/>
+        <w:rPr>
+          <w:u w:val="single"/>
+        </w:rPr>
+      </w:pPr>
+    </w:p>
+    <w:p>
+      <w:pPr>
+        <w:spacing w:after="0" w:line="276" w:lineRule="auto"/>
+        <w:rPr>
+          <w:u w:val="single"/>
+        </w:rPr>
+      </w:pPr>
+    </w:p>
+    <w:p>
+      <w:pPr>
+        <w:spacing w:after="0" w:line="276" w:lineRule="auto"/>
+        <w:rPr>
+          <w:u w:val="single"/>
+        </w:rPr>
+      </w:pPr>
+    </w:p>
+    <w:p>
+      <w:pPr>
+        <w:spacing w:after="0" w:line="276" w:lineRule="auto"/>
+        <w:rPr>
+          <w:u w:val="single"/>
+        </w:rPr>
+      </w:pPr>
+    </w:p>
+    <w:p>
+      <w:pPr>
+        <w:spacing w:after="0" w:line="276" w:lineRule="auto"/>
+        <w:rPr>
+          <w:u w:val="single"/>
+        </w:rPr>
+      </w:pPr>
+    </w:p>
+    <w:p>
+      <w:pPr>
+        <w:spacing w:after="0" w:line="276" w:lineRule="auto"/>
+        <w:rPr>
+          <w:u w:val="single"/>
+        </w:rPr>
+      </w:pPr>
+    </w:p>
+    <w:p>
+      <w:pPr>
+        <w:spacing w:after="0" w:line="276" w:lineRule="auto"/>
+        <w:rPr>
+          <w:u w:val="single"/>
+        </w:rPr>
+      </w:pPr>
+    </w:p>
+    <w:p>
+      <w:pPr>
+        <w:spacing w:after="0" w:line="276" w:lineRule="auto"/>
+        <w:rPr>
+          <w:u w:val="single"/>
+        </w:rPr>
+      </w:pPr>
+    </w:p>
+    <w:p>
+      <w:pPr>
+        <w:spacing w:after="0" w:line="276" w:lineRule="auto"/>
+        <w:rPr>
+          <w:u w:val="single"/>
+        </w:rPr>
+      </w:pPr>
+    </w:p>
+    <w:p>
+      <w:pPr>
+        <w:spacing w:after="0" w:line="276" w:lineRule="auto"/>
+        <w:rPr>
+          <w:u w:val="single"/>
+        </w:rPr>
+      </w:pPr>
+    </w:p>
+    <w:p>
+      <w:pPr>
+        <w:spacing w:after="0" w:line="276" w:lineRule="auto"/>
+        <w:rPr>
+          <w:u w:val="single"/>
+        </w:rPr>
+      </w:pPr>
+      <w:r>
+        <w:rPr>
+          <w:u w:val="single"/>
+        </w:rPr>
+        <w:lastRenderedPageBreak/>
+        <w:t>Exhibit C:</w:t>
+      </w:r>
+    </w:p>
+    <w:p>
+      <w:pPr>
+        <w:spacing w:after="0" w:line="276" w:lineRule="auto"/>
+        <w:rPr>
+          <w:u w:val="single"/>
+        </w:rPr>
+      </w:pPr>
+      <w:r>
+        <w:rPr>
+          <w:noProof/>
+        </w:rPr>
+        <w:drawing>
+          <wp:inline distT="0" distB="0" distL="0" distR="0" wp14:anchorId="0B223376" wp14:editId="4CA180E8">
+            <wp:extent cx="6539488" cy="4076700"/>
+            <wp:effectExtent l="0" t="0" r="0" b="0"/>
+            <wp:docPr id="3" name="Picture 3"/>
+            <wp:cNvGraphicFramePr>
+              <a:graphicFrameLocks xmlns:a="http://schemas.openxmlformats.org/drawingml/2006/main" noChangeAspect="1"/>
+            </wp:cNvGraphicFramePr>
+            <a:graphic xmlns:a="http://schemas.openxmlformats.org/drawingml/2006/main">
+              <a:graphicData uri="http://schemas.openxmlformats.org/drawingml/2006/picture">
+                <pic:pic xmlns:pic="http://schemas.openxmlformats.org/drawingml/2006/picture">
+                  <pic:nvPicPr>
+                    <pic:cNvPr id="1" name=""/>
+                    <pic:cNvPicPr/>
+                  </pic:nvPicPr>
+                  <pic:blipFill>
+                    <a:blip r:embed="rId6"/>
+                    <a:stretch>
+                      <a:fillRect/>
+                    </a:stretch>
+                  </pic:blipFill>
+                  <pic:spPr>
+                    <a:xfrm>
+                      <a:off x="0" y="0"/>
+                      <a:ext cx="6551196" cy="4083999"/>
+                    </a:xfrm>
+                    <a:prstGeom prst="rect">
+                      <a:avLst/>
+                    </a:prstGeom>
+                  </pic:spPr>
+                </pic:pic>
+              </a:graphicData>
+            </a:graphic>
+          </wp:inline>
+        </w:drawing>
+      </w:r>
     </w:p>
     <w:sectPr>
       <w:pgSz w:w="12240" w:h="15840"/>

</xml_diff>